<commit_message>
Updated documentation, adding images
</commit_message>
<xml_diff>
--- a/Creating your own sous vide machine.docx
+++ b/Creating your own sous vide machine.docx
@@ -67,6 +67,8 @@
       <w:r>
         <w:t xml:space="preserve">Arduino </w:t>
       </w:r>
+      <w:bookmarkStart w:id="0" w:name="_GoBack"/>
+      <w:bookmarkEnd w:id="0"/>
     </w:p>
     <w:p>
       <w:pPr>
@@ -126,15 +128,32 @@
     </w:p>
     <w:p>
       <w:r>
-        <w:t xml:space="preserve">This system was developed using an Arduino Uno.  I recommend you use </w:t>
+        <w:t>This system was developed using an Arduino Uno.  I recommend you use an</w:t>
+      </w:r>
+      <w:r>
+        <w:t xml:space="preserve"> </w:t>
+      </w:r>
+      <w:proofErr w:type="spellStart"/>
+      <w:r>
+        <w:t>Arduino</w:t>
+      </w:r>
+      <w:proofErr w:type="spellEnd"/>
+      <w:r>
+        <w:t xml:space="preserve"> Uno for this </w:t>
+      </w:r>
+      <w:r>
+        <w:t>project;</w:t>
+      </w:r>
+      <w:r>
+        <w:t xml:space="preserve"> however the system could probably be adapted to </w:t>
       </w:r>
       <w:proofErr w:type="gramStart"/>
       <w:r>
-        <w:t>an</w:t>
+        <w:t>a</w:t>
       </w:r>
       <w:proofErr w:type="gramEnd"/>
       <w:r>
-        <w:t xml:space="preserve"> Uno for this project, however the system could probably be adapted to a Arduino MEGA without much effort.  The system would require several major changes to work on a Duemillanova or older Arduino.</w:t>
+        <w:t xml:space="preserve"> Arduino MEGA without much effort.  The system would require several major changes to work on a Duemillanova or older Arduino.</w:t>
       </w:r>
     </w:p>
     <w:p>
@@ -254,10 +273,7 @@
           </w:tcPr>
           <w:p>
             <w:r>
-              <w:t>1/8”</w:t>
-            </w:r>
-            <w:r>
-              <w:t xml:space="preserve"> </w:t>
+              <w:t xml:space="preserve">1/8” </w:t>
             </w:r>
             <w:r>
               <w:t>Heat shrink tubing to protected sensor leads</w:t>
@@ -354,14 +370,78 @@
     </w:tbl>
     <w:p>
       <w:r>
-        <w:t>Step 1 — Solder wire to each of the 3 leads to the LM35.  Be</w:t>
-      </w:r>
-      <w:r>
-        <w:t xml:space="preserve">fore soldering slip a length of 1/8” heat shrink tubing over each of the wires.  Strip the insulation off 1/2" inch from the wire.  Solder each wire </w:t>
-      </w:r>
-      <w:r>
+        <w:rPr>
+          <w:b/>
+          <w:noProof/>
+        </w:rPr>
         <w:lastRenderedPageBreak/>
-        <w:t>to each of the leads, making sure each wire is well bonded to the lead.  Slip the heat shrink tubing over the solder joints and apply heat to strengthen and insulate the connections.  Strip 3/8” of insulation off the other end of the wire, twist the wire, and tin the ends for connection to the Arduino.</w:t>
+        <w:drawing>
+          <wp:anchor distT="0" distB="0" distL="114300" distR="114300" simplePos="0" relativeHeight="251668480" behindDoc="0" locked="0" layoutInCell="1" allowOverlap="1" wp14:anchorId="55B371AA" wp14:editId="601C7919">
+            <wp:simplePos x="0" y="0"/>
+            <wp:positionH relativeFrom="column">
+              <wp:posOffset>3143250</wp:posOffset>
+            </wp:positionH>
+            <wp:positionV relativeFrom="paragraph">
+              <wp:posOffset>0</wp:posOffset>
+            </wp:positionV>
+            <wp:extent cx="2720340" cy="1943100"/>
+            <wp:effectExtent l="0" t="0" r="3810" b="0"/>
+            <wp:wrapSquare wrapText="bothSides"/>
+            <wp:docPr id="8" name="Picture 8"/>
+            <wp:cNvGraphicFramePr>
+              <a:graphicFrameLocks xmlns:a="http://schemas.openxmlformats.org/drawingml/2006/main" noChangeAspect="1"/>
+            </wp:cNvGraphicFramePr>
+            <a:graphic xmlns:a="http://schemas.openxmlformats.org/drawingml/2006/main">
+              <a:graphicData uri="http://schemas.openxmlformats.org/drawingml/2006/picture">
+                <pic:pic xmlns:pic="http://schemas.openxmlformats.org/drawingml/2006/picture">
+                  <pic:nvPicPr>
+                    <pic:cNvPr id="0" name="IMGP2144.jpg"/>
+                    <pic:cNvPicPr/>
+                  </pic:nvPicPr>
+                  <pic:blipFill>
+                    <a:blip r:embed="rId8" cstate="print">
+                      <a:extLst>
+                        <a:ext uri="{28A0092B-C50C-407E-A947-70E740481C1C}">
+                          <a14:useLocalDpi xmlns:a14="http://schemas.microsoft.com/office/drawing/2010/main" val="0"/>
+                        </a:ext>
+                      </a:extLst>
+                    </a:blip>
+                    <a:stretch>
+                      <a:fillRect/>
+                    </a:stretch>
+                  </pic:blipFill>
+                  <pic:spPr>
+                    <a:xfrm>
+                      <a:off x="0" y="0"/>
+                      <a:ext cx="2720340" cy="1943100"/>
+                    </a:xfrm>
+                    <a:prstGeom prst="rect">
+                      <a:avLst/>
+                    </a:prstGeom>
+                  </pic:spPr>
+                </pic:pic>
+              </a:graphicData>
+            </a:graphic>
+            <wp14:sizeRelH relativeFrom="page">
+              <wp14:pctWidth>0</wp14:pctWidth>
+            </wp14:sizeRelH>
+            <wp14:sizeRelV relativeFrom="page">
+              <wp14:pctHeight>0</wp14:pctHeight>
+            </wp14:sizeRelV>
+          </wp:anchor>
+        </w:drawing>
+      </w:r>
+      <w:r>
+        <w:rPr>
+          <w:b/>
+        </w:rPr>
+        <w:t>Step 1</w:t>
+      </w:r>
+      <w:r>
+        <w:t xml:space="preserve"> — Solder wire to each of the 3 leads to the LM35.  Be</w:t>
+      </w:r>
+      <w:r>
+        <w:t>fore soldering slip a length of 1/8” heat shrink tubing over each of the wires.  Strip the insulation off 1/2" inch from the wire.  Solder each wire to each of the leads, making sure each wire is well bonded to the lead.  Slip the heat shrink tubing over the solder joints and apply heat to strengthen and insulate the connections.  Strip 3/8” of insulation off the other end of the wire, twist the wire, and tin the ends for connection to the Arduino.</w:t>
       </w:r>
       <w:r>
         <w:t xml:space="preserve">  Mark the 3 wires so you will know wh</w:t>
@@ -372,7 +452,74 @@
     </w:p>
     <w:p>
       <w:r>
-        <w:t>Step 2 — Prepare copper tube to protect the sensor.  Cut a 2” piece of the tube</w:t>
+        <w:rPr>
+          <w:b/>
+          <w:noProof/>
+        </w:rPr>
+        <w:drawing>
+          <wp:anchor distT="0" distB="0" distL="114300" distR="114300" simplePos="0" relativeHeight="251669504" behindDoc="0" locked="0" layoutInCell="1" allowOverlap="1" wp14:anchorId="2A859C40" wp14:editId="62C818E4">
+            <wp:simplePos x="0" y="0"/>
+            <wp:positionH relativeFrom="column">
+              <wp:posOffset>3143250</wp:posOffset>
+            </wp:positionH>
+            <wp:positionV relativeFrom="paragraph">
+              <wp:posOffset>1905</wp:posOffset>
+            </wp:positionV>
+            <wp:extent cx="2726690" cy="1943100"/>
+            <wp:effectExtent l="0" t="0" r="0" b="0"/>
+            <wp:wrapSquare wrapText="bothSides"/>
+            <wp:docPr id="9" name="Picture 9"/>
+            <wp:cNvGraphicFramePr>
+              <a:graphicFrameLocks xmlns:a="http://schemas.openxmlformats.org/drawingml/2006/main" noChangeAspect="1"/>
+            </wp:cNvGraphicFramePr>
+            <a:graphic xmlns:a="http://schemas.openxmlformats.org/drawingml/2006/main">
+              <a:graphicData uri="http://schemas.openxmlformats.org/drawingml/2006/picture">
+                <pic:pic xmlns:pic="http://schemas.openxmlformats.org/drawingml/2006/picture">
+                  <pic:nvPicPr>
+                    <pic:cNvPr id="0" name="IMGP2145.jpg"/>
+                    <pic:cNvPicPr/>
+                  </pic:nvPicPr>
+                  <pic:blipFill>
+                    <a:blip r:embed="rId9" cstate="print">
+                      <a:extLst>
+                        <a:ext uri="{28A0092B-C50C-407E-A947-70E740481C1C}">
+                          <a14:useLocalDpi xmlns:a14="http://schemas.microsoft.com/office/drawing/2010/main" val="0"/>
+                        </a:ext>
+                      </a:extLst>
+                    </a:blip>
+                    <a:stretch>
+                      <a:fillRect/>
+                    </a:stretch>
+                  </pic:blipFill>
+                  <pic:spPr>
+                    <a:xfrm>
+                      <a:off x="0" y="0"/>
+                      <a:ext cx="2726690" cy="1943100"/>
+                    </a:xfrm>
+                    <a:prstGeom prst="rect">
+                      <a:avLst/>
+                    </a:prstGeom>
+                  </pic:spPr>
+                </pic:pic>
+              </a:graphicData>
+            </a:graphic>
+            <wp14:sizeRelH relativeFrom="page">
+              <wp14:pctWidth>0</wp14:pctWidth>
+            </wp14:sizeRelH>
+            <wp14:sizeRelV relativeFrom="page">
+              <wp14:pctHeight>0</wp14:pctHeight>
+            </wp14:sizeRelV>
+          </wp:anchor>
+        </w:drawing>
+      </w:r>
+      <w:r>
+        <w:rPr>
+          <w:b/>
+        </w:rPr>
+        <w:t>Step 2</w:t>
+      </w:r>
+      <w:r>
+        <w:t xml:space="preserve"> — Prepare copper tube to protect the sensor.  Cut a 2” piece of the tube</w:t>
       </w:r>
       <w:r>
         <w:t xml:space="preserve">.  It is best to use a tube cutter to make the cut.  A saw could be used if you don’t have a tube cutter.  The sensor will just barely fit in the tubing.   You may need to use a tool to stretch open the ends that you cut to make it fit.  There is a special flaring tool made for this purpose but if you don’t have access to one a </w:t>
@@ -387,8 +534,21 @@
       </w:r>
     </w:p>
     <w:p>
-      <w:r>
-        <w:t xml:space="preserve">Step 3 — </w:t>
+      <w:pPr>
+        <w:rPr>
+          <w:b/>
+        </w:rPr>
+      </w:pPr>
+    </w:p>
+    <w:p>
+      <w:r>
+        <w:rPr>
+          <w:b/>
+        </w:rPr>
+        <w:t>Step 3</w:t>
+      </w:r>
+      <w:r>
+        <w:t xml:space="preserve"> — </w:t>
       </w:r>
       <w:r>
         <w:t>Epoxy the sensor into the copper tubing.  The Epoxy will seal the sensor into the tubing keeping the system water tight and protecting the system from physical damage.  Make sure the end of the sensor is at least 1/4" from the end of the tubing.  Fill both ends of the tubing with epoxy.  Moving the sensor back and forth through the tube can help make sure you fill the tube and get all the air bubbles out.  Set the probe</w:t>
@@ -399,7 +559,74 @@
     </w:p>
     <w:p>
       <w:r>
-        <w:t>Step 4 — Place a piece of 1/4" heat shrink tubing over the end of the copper tubing and shrink the tubing to protect the wires coming out of the tubing from being damaged.</w:t>
+        <w:rPr>
+          <w:b/>
+          <w:noProof/>
+        </w:rPr>
+        <w:drawing>
+          <wp:anchor distT="0" distB="0" distL="114300" distR="114300" simplePos="0" relativeHeight="251670528" behindDoc="0" locked="0" layoutInCell="1" allowOverlap="1" wp14:anchorId="701339B1" wp14:editId="2C9932D0">
+            <wp:simplePos x="0" y="0"/>
+            <wp:positionH relativeFrom="column">
+              <wp:posOffset>3143250</wp:posOffset>
+            </wp:positionH>
+            <wp:positionV relativeFrom="paragraph">
+              <wp:posOffset>2540</wp:posOffset>
+            </wp:positionV>
+            <wp:extent cx="2827020" cy="2019300"/>
+            <wp:effectExtent l="0" t="0" r="0" b="0"/>
+            <wp:wrapSquare wrapText="bothSides"/>
+            <wp:docPr id="10" name="Picture 10"/>
+            <wp:cNvGraphicFramePr>
+              <a:graphicFrameLocks xmlns:a="http://schemas.openxmlformats.org/drawingml/2006/main" noChangeAspect="1"/>
+            </wp:cNvGraphicFramePr>
+            <a:graphic xmlns:a="http://schemas.openxmlformats.org/drawingml/2006/main">
+              <a:graphicData uri="http://schemas.openxmlformats.org/drawingml/2006/picture">
+                <pic:pic xmlns:pic="http://schemas.openxmlformats.org/drawingml/2006/picture">
+                  <pic:nvPicPr>
+                    <pic:cNvPr id="0" name="IMGP2150.jpg"/>
+                    <pic:cNvPicPr/>
+                  </pic:nvPicPr>
+                  <pic:blipFill>
+                    <a:blip r:embed="rId10" cstate="print">
+                      <a:extLst>
+                        <a:ext uri="{28A0092B-C50C-407E-A947-70E740481C1C}">
+                          <a14:useLocalDpi xmlns:a14="http://schemas.microsoft.com/office/drawing/2010/main" val="0"/>
+                        </a:ext>
+                      </a:extLst>
+                    </a:blip>
+                    <a:stretch>
+                      <a:fillRect/>
+                    </a:stretch>
+                  </pic:blipFill>
+                  <pic:spPr>
+                    <a:xfrm>
+                      <a:off x="0" y="0"/>
+                      <a:ext cx="2827020" cy="2019300"/>
+                    </a:xfrm>
+                    <a:prstGeom prst="rect">
+                      <a:avLst/>
+                    </a:prstGeom>
+                  </pic:spPr>
+                </pic:pic>
+              </a:graphicData>
+            </a:graphic>
+            <wp14:sizeRelH relativeFrom="page">
+              <wp14:pctWidth>0</wp14:pctWidth>
+            </wp14:sizeRelH>
+            <wp14:sizeRelV relativeFrom="page">
+              <wp14:pctHeight>0</wp14:pctHeight>
+            </wp14:sizeRelV>
+          </wp:anchor>
+        </w:drawing>
+      </w:r>
+      <w:r>
+        <w:rPr>
+          <w:b/>
+        </w:rPr>
+        <w:t>Step 4</w:t>
+      </w:r>
+      <w:r>
+        <w:t xml:space="preserve"> — Place a piece of 1/4" heat shrink tubing over the end of the copper tubing and shrink the tubing to protect the wires coming out of the tubing from being damaged.</w:t>
       </w:r>
     </w:p>
     <w:p>
@@ -417,7 +644,36 @@
       <w:pPr>
         <w:pStyle w:val="Heading3"/>
       </w:pPr>
-      <w:r>
+    </w:p>
+    <w:p>
+      <w:pPr>
+        <w:pStyle w:val="Heading3"/>
+      </w:pPr>
+    </w:p>
+    <w:p>
+      <w:pPr>
+        <w:pStyle w:val="Heading3"/>
+      </w:pPr>
+    </w:p>
+    <w:p>
+      <w:pPr>
+        <w:rPr>
+          <w:rFonts w:asciiTheme="majorHAnsi" w:eastAsiaTheme="majorEastAsia" w:hAnsiTheme="majorHAnsi" w:cstheme="majorBidi"/>
+          <w:b/>
+          <w:bCs/>
+          <w:color w:val="4F81BD" w:themeColor="accent1"/>
+        </w:rPr>
+      </w:pPr>
+      <w:r>
+        <w:br w:type="page"/>
+      </w:r>
+    </w:p>
+    <w:p>
+      <w:pPr>
+        <w:pStyle w:val="Heading3"/>
+      </w:pPr>
+      <w:r>
+        <w:lastRenderedPageBreak/>
         <w:t>Building the power module</w:t>
       </w:r>
     </w:p>
@@ -574,6 +830,66 @@
       <w:pPr>
         <w:pStyle w:val="Heading4"/>
       </w:pPr>
+      <w:r>
+        <w:rPr>
+          <w:noProof/>
+        </w:rPr>
+        <w:drawing>
+          <wp:anchor distT="0" distB="0" distL="114300" distR="114300" simplePos="0" relativeHeight="251665408" behindDoc="0" locked="0" layoutInCell="1" allowOverlap="1" wp14:anchorId="4825E03F" wp14:editId="7018B298">
+            <wp:simplePos x="0" y="0"/>
+            <wp:positionH relativeFrom="column">
+              <wp:posOffset>3202940</wp:posOffset>
+            </wp:positionH>
+            <wp:positionV relativeFrom="paragraph">
+              <wp:posOffset>161925</wp:posOffset>
+            </wp:positionV>
+            <wp:extent cx="2707640" cy="1819275"/>
+            <wp:effectExtent l="0" t="0" r="0" b="9525"/>
+            <wp:wrapSquare wrapText="bothSides"/>
+            <wp:docPr id="5" name="Picture 5"/>
+            <wp:cNvGraphicFramePr>
+              <a:graphicFrameLocks xmlns:a="http://schemas.openxmlformats.org/drawingml/2006/main" noChangeAspect="1"/>
+            </wp:cNvGraphicFramePr>
+            <a:graphic xmlns:a="http://schemas.openxmlformats.org/drawingml/2006/main">
+              <a:graphicData uri="http://schemas.openxmlformats.org/drawingml/2006/picture">
+                <pic:pic xmlns:pic="http://schemas.openxmlformats.org/drawingml/2006/picture">
+                  <pic:nvPicPr>
+                    <pic:cNvPr id="0" name="IMGP2071.jpg"/>
+                    <pic:cNvPicPr/>
+                  </pic:nvPicPr>
+                  <pic:blipFill>
+                    <a:blip r:embed="rId11" cstate="print">
+                      <a:extLst>
+                        <a:ext uri="{28A0092B-C50C-407E-A947-70E740481C1C}">
+                          <a14:useLocalDpi xmlns:a14="http://schemas.microsoft.com/office/drawing/2010/main" val="0"/>
+                        </a:ext>
+                      </a:extLst>
+                    </a:blip>
+                    <a:stretch>
+                      <a:fillRect/>
+                    </a:stretch>
+                  </pic:blipFill>
+                  <pic:spPr>
+                    <a:xfrm>
+                      <a:off x="0" y="0"/>
+                      <a:ext cx="2707640" cy="1819275"/>
+                    </a:xfrm>
+                    <a:prstGeom prst="rect">
+                      <a:avLst/>
+                    </a:prstGeom>
+                  </pic:spPr>
+                </pic:pic>
+              </a:graphicData>
+            </a:graphic>
+            <wp14:sizeRelH relativeFrom="page">
+              <wp14:pctWidth>0</wp14:pctWidth>
+            </wp14:sizeRelH>
+            <wp14:sizeRelV relativeFrom="page">
+              <wp14:pctHeight>0</wp14:pctHeight>
+            </wp14:sizeRelV>
+          </wp:anchor>
+        </w:drawing>
+      </w:r>
       <w:proofErr w:type="gramStart"/>
       <w:r>
         <w:t>How to f</w:t>
@@ -585,17 +901,102 @@
     </w:p>
     <w:p>
       <w:r>
+        <w:rPr>
+          <w:noProof/>
+        </w:rPr>
+        <mc:AlternateContent>
+          <mc:Choice Requires="wps">
+            <w:drawing>
+              <wp:anchor distT="0" distB="0" distL="114300" distR="114300" simplePos="0" relativeHeight="251667456" behindDoc="0" locked="0" layoutInCell="1" allowOverlap="1" wp14:anchorId="6F285FD9" wp14:editId="7AF20542">
+                <wp:simplePos x="0" y="0"/>
+                <wp:positionH relativeFrom="column">
+                  <wp:posOffset>3197860</wp:posOffset>
+                </wp:positionH>
+                <wp:positionV relativeFrom="paragraph">
+                  <wp:posOffset>1639570</wp:posOffset>
+                </wp:positionV>
+                <wp:extent cx="2707640" cy="635"/>
+                <wp:effectExtent l="0" t="0" r="0" b="0"/>
+                <wp:wrapSquare wrapText="bothSides"/>
+                <wp:docPr id="6" name="Text Box 6"/>
+                <wp:cNvGraphicFramePr/>
+                <a:graphic xmlns:a="http://schemas.openxmlformats.org/drawingml/2006/main">
+                  <a:graphicData uri="http://schemas.microsoft.com/office/word/2010/wordprocessingShape">
+                    <wps:wsp>
+                      <wps:cNvSpPr txBox="1"/>
+                      <wps:spPr>
+                        <a:xfrm>
+                          <a:off x="0" y="0"/>
+                          <a:ext cx="2707640" cy="635"/>
+                        </a:xfrm>
+                        <a:prstGeom prst="rect">
+                          <a:avLst/>
+                        </a:prstGeom>
+                        <a:solidFill>
+                          <a:prstClr val="white"/>
+                        </a:solidFill>
+                        <a:ln>
+                          <a:noFill/>
+                        </a:ln>
+                        <a:effectLst/>
+                      </wps:spPr>
+                      <wps:txbx>
+                        <w:txbxContent>
+                          <w:p>
+                            <w:pPr>
+                              <w:pStyle w:val="Caption"/>
+                            </w:pPr>
+                            <w:r>
+                              <w:t>Power Module showing mounted SSR, wiring to Controller, and status LED</w:t>
+                            </w:r>
+                          </w:p>
+                        </w:txbxContent>
+                      </wps:txbx>
+                      <wps:bodyPr rot="0" spcFirstLastPara="0" vertOverflow="overflow" horzOverflow="overflow" vert="horz" wrap="square" lIns="0" tIns="0" rIns="0" bIns="0" numCol="1" spcCol="0" rtlCol="0" fromWordArt="0" anchor="t" anchorCtr="0" forceAA="0" compatLnSpc="1">
+                        <a:prstTxWarp prst="textNoShape">
+                          <a:avLst/>
+                        </a:prstTxWarp>
+                        <a:spAutoFit/>
+                      </wps:bodyPr>
+                    </wps:wsp>
+                  </a:graphicData>
+                </a:graphic>
+              </wp:anchor>
+            </w:drawing>
+          </mc:Choice>
+          <mc:Fallback>
+            <w:pict>
+              <v:shapetype id="_x0000_t202" coordsize="21600,21600" o:spt="202" path="m,l,21600r21600,l21600,xe">
+                <v:stroke joinstyle="miter"/>
+                <v:path gradientshapeok="t" o:connecttype="rect"/>
+              </v:shapetype>
+              <v:shape id="Text Box 6" o:spid="_x0000_s1026" type="#_x0000_t202" style="position:absolute;margin-left:251.8pt;margin-top:129.1pt;width:213.2pt;height:.05pt;z-index:251667456;visibility:visible;mso-wrap-style:square;mso-wrap-distance-left:9pt;mso-wrap-distance-top:0;mso-wrap-distance-right:9pt;mso-wrap-distance-bottom:0;mso-position-horizontal:absolute;mso-position-horizontal-relative:text;mso-position-vertical:absolute;mso-position-vertical-relative:text;v-text-anchor:top" o:gfxdata="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" stroked="f">
+                <v:textbox style="mso-fit-shape-to-text:t" inset="0,0,0,0">
+                  <w:txbxContent>
+                    <w:p>
+                      <w:pPr>
+                        <w:pStyle w:val="Caption"/>
+                      </w:pPr>
+                      <w:r>
+                        <w:t>Power Module showing mounted SSR, wiring to Controller, and status LED</w:t>
+                      </w:r>
+                    </w:p>
+                  </w:txbxContent>
+                </v:textbox>
+                <w10:wrap type="square"/>
+              </v:shape>
+            </w:pict>
+          </mc:Fallback>
+        </mc:AlternateContent>
+      </w:r>
+      <w:r>
         <w:t>I found the easiest way to get an SSR is to buy one off eBay.  I got one really chea</w:t>
       </w:r>
       <w:r>
         <w:t>p sent from China, but it took about 6 weeks to get here.  The SSR must trigger off 5V DC, must be able to switch at least 10A but more will not hurt anything.  You do not need a more expensive ‘fast’ SSR, what you are looking for is a zero cross trigger</w:t>
       </w:r>
       <w:r>
-        <w:t xml:space="preserve"> SSR which is the most common and cheapest type.  This will ensure that the power </w:t>
-      </w:r>
-      <w:r>
-        <w:lastRenderedPageBreak/>
-        <w:t>will only turn on or off to the output when the AC voltage on the line is 0V which will prevent any complications with slightly inductive loads.</w:t>
+        <w:t xml:space="preserve"> SSR which is the most common and cheapest type.  This will ensure that the power will only turn on or off to the output when the AC voltage on the line is 0V which will prevent any complications with slightly inductive loads.</w:t>
       </w:r>
     </w:p>
     <w:p>
@@ -666,6 +1067,7 @@
         </w:numPr>
       </w:pPr>
       <w:r>
+        <w:lastRenderedPageBreak/>
         <w:t>Attach two wires to the DC side of the SSR, run the wires outside of the electrical box.  Make sure that these wires are long enough to reach the Arduino controller.  Mark the wires to indicate which wire connects to the + and – connectors.</w:t>
       </w:r>
     </w:p>
@@ -691,13 +1093,7 @@
     </w:p>
     <w:p>
       <w:r>
-        <w:t xml:space="preserve">The heater at a minimum needs to hold water and use electricity to heat it up. I used a crock-pot to but many things could work.  </w:t>
-      </w:r>
-      <w:r>
-        <w:t>Make s</w:t>
-      </w:r>
-      <w:r>
-        <w:t>ure that any slow cooker you choose has no controls, or a simple mechanical switch.  If the slow cooker has a digital controller the power module won’t be able to switch power off and on.</w:t>
+        <w:t>The heater at a minimum needs to hold water and use electricity to heat it up. I used a crock-pot to but many things could work.  Make sure that any slow cooker you choose has no controls, or a simple mechanical switch.  If the slow cooker has a digital controller the power module won’t be able to switch power off and on.</w:t>
       </w:r>
     </w:p>
     <w:p>
@@ -745,52 +1141,216 @@
     </w:p>
     <w:p>
       <w:r>
+        <w:t>Some people making a very large water bath use very high power immersion water heaters.</w:t>
+      </w:r>
+    </w:p>
+    <w:p>
+      <w:pPr>
+        <w:pStyle w:val="Heading2"/>
+      </w:pPr>
+      <w:r>
+        <w:t>User Interface Choices</w:t>
+      </w:r>
+    </w:p>
+    <w:p>
+      <w:pPr>
+        <w:pStyle w:val="Heading3"/>
+      </w:pPr>
+      <w:r>
+        <w:t>Headless USB only interface</w:t>
+      </w:r>
+    </w:p>
+    <w:p>
+      <w:r>
+        <w:t>The system is designed to work using a computer connected to the Arduino by a USB cable to control the system.  Commands can be sent to the system using the Arduino Serial Monitor.   The following commands are accepted (</w:t>
+      </w:r>
+      <w:proofErr w:type="gramStart"/>
+      <w:r>
+        <w:t>SetTemp(</w:t>
+      </w:r>
+      <w:proofErr w:type="gramEnd"/>
+      <w:r>
+        <w:t>142), SetP(10), SetI(5), SetD(10)).  The system will send debug information to the computer every 4 seconds.  See the source code for more information about this mode.</w:t>
+      </w:r>
+    </w:p>
+    <w:p>
+      <w:pPr>
+        <w:pStyle w:val="Heading3"/>
+      </w:pPr>
+      <w:r>
+        <w:t>Color LCD Screen Shield</w:t>
+      </w:r>
+    </w:p>
+    <w:p>
+      <w:r>
+        <w:rPr>
+          <w:noProof/>
+        </w:rPr>
         <w:lastRenderedPageBreak/>
-        <w:t>Some people making a very large water bath use very high power immersion water heaters.</w:t>
-      </w:r>
-    </w:p>
-    <w:p>
-      <w:pPr>
-        <w:pStyle w:val="Heading2"/>
-      </w:pPr>
-      <w:r>
-        <w:t>User Interface Choices</w:t>
-      </w:r>
-    </w:p>
-    <w:p>
-      <w:pPr>
-        <w:pStyle w:val="Heading3"/>
-      </w:pPr>
-      <w:r>
-        <w:t>Headless USB only interface</w:t>
-      </w:r>
-    </w:p>
-    <w:p>
-      <w:r>
-        <w:t>The system is designed to work using a computer connected to the Arduino by a USB cable to control the system.  Commands can be sent to the system using the Arduino Serial Monitor.   The following commands are accepted (</w:t>
-      </w:r>
-      <w:proofErr w:type="gramStart"/>
-      <w:r>
-        <w:t>SetTemp(</w:t>
-      </w:r>
-      <w:proofErr w:type="gramEnd"/>
-      <w:r>
-        <w:t>142), SetP(10), SetI(5), SetD(10)).  The system will send debug information to the computer every 4 seconds.  See the source code for more information about this mode.</w:t>
-      </w:r>
-    </w:p>
-    <w:p>
-      <w:pPr>
-        <w:pStyle w:val="Heading3"/>
-      </w:pPr>
-      <w:r>
-        <w:t>Color LCD Screen Shield</w:t>
-      </w:r>
-    </w:p>
-    <w:p>
+        <mc:AlternateContent>
+          <mc:Choice Requires="wps">
+            <w:drawing>
+              <wp:anchor distT="0" distB="0" distL="114300" distR="114300" simplePos="0" relativeHeight="251661312" behindDoc="0" locked="0" layoutInCell="1" allowOverlap="1" wp14:anchorId="27EF5739" wp14:editId="23F1DBA9">
+                <wp:simplePos x="0" y="0"/>
+                <wp:positionH relativeFrom="column">
+                  <wp:posOffset>3362325</wp:posOffset>
+                </wp:positionH>
+                <wp:positionV relativeFrom="paragraph">
+                  <wp:posOffset>2433320</wp:posOffset>
+                </wp:positionV>
+                <wp:extent cx="2724150" cy="635"/>
+                <wp:effectExtent l="0" t="0" r="0" b="0"/>
+                <wp:wrapSquare wrapText="bothSides"/>
+                <wp:docPr id="3" name="Text Box 3"/>
+                <wp:cNvGraphicFramePr/>
+                <a:graphic xmlns:a="http://schemas.openxmlformats.org/drawingml/2006/main">
+                  <a:graphicData uri="http://schemas.microsoft.com/office/word/2010/wordprocessingShape">
+                    <wps:wsp>
+                      <wps:cNvSpPr txBox="1"/>
+                      <wps:spPr>
+                        <a:xfrm>
+                          <a:off x="0" y="0"/>
+                          <a:ext cx="2724150" cy="635"/>
+                        </a:xfrm>
+                        <a:prstGeom prst="rect">
+                          <a:avLst/>
+                        </a:prstGeom>
+                        <a:solidFill>
+                          <a:prstClr val="white"/>
+                        </a:solidFill>
+                        <a:ln>
+                          <a:noFill/>
+                        </a:ln>
+                        <a:effectLst/>
+                      </wps:spPr>
+                      <wps:txbx>
+                        <w:txbxContent>
+                          <w:p>
+                            <w:pPr>
+                              <w:pStyle w:val="Caption"/>
+                              <w:rPr>
+                                <w:noProof/>
+                              </w:rPr>
+                            </w:pPr>
+                            <w:r>
+                              <w:rPr>
+                                <w:noProof/>
+                              </w:rPr>
+                              <w:t>Color LCD User Interface</w:t>
+                            </w:r>
+                          </w:p>
+                        </w:txbxContent>
+                      </wps:txbx>
+                      <wps:bodyPr rot="0" spcFirstLastPara="0" vertOverflow="overflow" horzOverflow="overflow" vert="horz" wrap="square" lIns="0" tIns="0" rIns="0" bIns="0" numCol="1" spcCol="0" rtlCol="0" fromWordArt="0" anchor="t" anchorCtr="0" forceAA="0" compatLnSpc="1">
+                        <a:prstTxWarp prst="textNoShape">
+                          <a:avLst/>
+                        </a:prstTxWarp>
+                        <a:spAutoFit/>
+                      </wps:bodyPr>
+                    </wps:wsp>
+                  </a:graphicData>
+                </a:graphic>
+              </wp:anchor>
+            </w:drawing>
+          </mc:Choice>
+          <mc:Fallback>
+            <w:pict>
+              <v:shape id="Text Box 3" o:spid="_x0000_s1027" type="#_x0000_t202" style="position:absolute;margin-left:264.75pt;margin-top:191.6pt;width:214.5pt;height:.05pt;z-index:251661312;visibility:visible;mso-wrap-style:square;mso-wrap-distance-left:9pt;mso-wrap-distance-top:0;mso-wrap-distance-right:9pt;mso-wrap-distance-bottom:0;mso-position-horizontal:absolute;mso-position-horizontal-relative:text;mso-position-vertical:absolute;mso-position-vertical-relative:text;v-text-anchor:top" o:gfxdata="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" stroked="f">
+                <v:textbox style="mso-fit-shape-to-text:t" inset="0,0,0,0">
+                  <w:txbxContent>
+                    <w:p>
+                      <w:pPr>
+                        <w:pStyle w:val="Caption"/>
+                        <w:rPr>
+                          <w:noProof/>
+                        </w:rPr>
+                      </w:pPr>
+                      <w:r>
+                        <w:rPr>
+                          <w:noProof/>
+                        </w:rPr>
+                        <w:t>Color LCD User Interface</w:t>
+                      </w:r>
+                    </w:p>
+                  </w:txbxContent>
+                </v:textbox>
+                <w10:wrap type="square"/>
+              </v:shape>
+            </w:pict>
+          </mc:Fallback>
+        </mc:AlternateContent>
+      </w:r>
+      <w:r>
+        <w:rPr>
+          <w:noProof/>
+        </w:rPr>
+        <w:drawing>
+          <wp:anchor distT="0" distB="0" distL="114300" distR="114300" simplePos="0" relativeHeight="251659264" behindDoc="0" locked="0" layoutInCell="1" allowOverlap="1" wp14:anchorId="456F2C04" wp14:editId="54F85C1C">
+            <wp:simplePos x="0" y="0"/>
+            <wp:positionH relativeFrom="column">
+              <wp:posOffset>3362325</wp:posOffset>
+            </wp:positionH>
+            <wp:positionV relativeFrom="paragraph">
+              <wp:posOffset>43180</wp:posOffset>
+            </wp:positionV>
+            <wp:extent cx="2724150" cy="2332990"/>
+            <wp:effectExtent l="0" t="0" r="0" b="0"/>
+            <wp:wrapSquare wrapText="bothSides"/>
+            <wp:docPr id="1" name="Picture 1"/>
+            <wp:cNvGraphicFramePr>
+              <a:graphicFrameLocks xmlns:a="http://schemas.openxmlformats.org/drawingml/2006/main" noChangeAspect="1"/>
+            </wp:cNvGraphicFramePr>
+            <a:graphic xmlns:a="http://schemas.openxmlformats.org/drawingml/2006/main">
+              <a:graphicData uri="http://schemas.openxmlformats.org/drawingml/2006/picture">
+                <pic:pic xmlns:pic="http://schemas.openxmlformats.org/drawingml/2006/picture">
+                  <pic:nvPicPr>
+                    <pic:cNvPr id="0" name="IMGP2080.jpg"/>
+                    <pic:cNvPicPr/>
+                  </pic:nvPicPr>
+                  <pic:blipFill rotWithShape="1">
+                    <a:blip r:embed="rId12" cstate="print">
+                      <a:extLst>
+                        <a:ext uri="{28A0092B-C50C-407E-A947-70E740481C1C}">
+                          <a14:useLocalDpi xmlns:a14="http://schemas.microsoft.com/office/drawing/2010/main" val="0"/>
+                        </a:ext>
+                      </a:extLst>
+                    </a:blip>
+                    <a:srcRect l="10096" t="4604" r="19551" b="20146"/>
+                    <a:stretch/>
+                  </pic:blipFill>
+                  <pic:spPr bwMode="auto">
+                    <a:xfrm>
+                      <a:off x="0" y="0"/>
+                      <a:ext cx="2724150" cy="2332990"/>
+                    </a:xfrm>
+                    <a:prstGeom prst="rect">
+                      <a:avLst/>
+                    </a:prstGeom>
+                    <a:ln>
+                      <a:noFill/>
+                    </a:ln>
+                    <a:extLst>
+                      <a:ext uri="{53640926-AAD7-44D8-BBD7-CCE9431645EC}">
+                        <a14:shadowObscured xmlns:a14="http://schemas.microsoft.com/office/drawing/2010/main"/>
+                      </a:ext>
+                    </a:extLst>
+                  </pic:spPr>
+                </pic:pic>
+              </a:graphicData>
+            </a:graphic>
+            <wp14:sizeRelH relativeFrom="page">
+              <wp14:pctWidth>0</wp14:pctWidth>
+            </wp14:sizeRelH>
+            <wp14:sizeRelV relativeFrom="page">
+              <wp14:pctHeight>0</wp14:pctHeight>
+            </wp14:sizeRelV>
+          </wp:anchor>
+        </w:drawing>
+      </w:r>
       <w:r>
         <w:t>The system is designed to work with a color LCD shield provided by SparkFun (</w:t>
       </w:r>
-      <w:hyperlink r:id="rId8" w:history="1">
+      <w:hyperlink r:id="rId13" w:history="1">
         <w:r>
           <w:rPr>
             <w:rStyle w:val="Hyperlink"/>
@@ -802,6 +1362,7 @@
         <w:t>).  The shield will allow the user to change all the settings of the system and monitor the state of the system.  This is really good way to go, but is obviously a more expensive way to go.</w:t>
       </w:r>
     </w:p>
+    <w:p/>
     <w:p>
       <w:pPr>
         <w:pStyle w:val="Heading3"/>
@@ -823,11 +1384,178 @@
         <w:pStyle w:val="Heading2"/>
       </w:pPr>
       <w:r>
+        <w:rPr>
+          <w:noProof/>
+        </w:rPr>
+        <mc:AlternateContent>
+          <mc:Choice Requires="wps">
+            <w:drawing>
+              <wp:anchor distT="0" distB="0" distL="114300" distR="114300" simplePos="0" relativeHeight="251664384" behindDoc="0" locked="0" layoutInCell="1" allowOverlap="1" wp14:anchorId="17933F33" wp14:editId="06EC55FB">
+                <wp:simplePos x="0" y="0"/>
+                <wp:positionH relativeFrom="column">
+                  <wp:posOffset>3362325</wp:posOffset>
+                </wp:positionH>
+                <wp:positionV relativeFrom="paragraph">
+                  <wp:posOffset>1982470</wp:posOffset>
+                </wp:positionV>
+                <wp:extent cx="2758440" cy="635"/>
+                <wp:effectExtent l="0" t="0" r="0" b="0"/>
+                <wp:wrapSquare wrapText="bothSides"/>
+                <wp:docPr id="4" name="Text Box 4"/>
+                <wp:cNvGraphicFramePr/>
+                <a:graphic xmlns:a="http://schemas.openxmlformats.org/drawingml/2006/main">
+                  <a:graphicData uri="http://schemas.microsoft.com/office/word/2010/wordprocessingShape">
+                    <wps:wsp>
+                      <wps:cNvSpPr txBox="1"/>
+                      <wps:spPr>
+                        <a:xfrm>
+                          <a:off x="0" y="0"/>
+                          <a:ext cx="2758440" cy="635"/>
+                        </a:xfrm>
+                        <a:prstGeom prst="rect">
+                          <a:avLst/>
+                        </a:prstGeom>
+                        <a:solidFill>
+                          <a:prstClr val="white"/>
+                        </a:solidFill>
+                        <a:ln>
+                          <a:noFill/>
+                        </a:ln>
+                        <a:effectLst/>
+                      </wps:spPr>
+                      <wps:txbx>
+                        <w:txbxContent>
+                          <w:p>
+                            <w:pPr>
+                              <w:pStyle w:val="Caption"/>
+                              <w:rPr>
+                                <w:noProof/>
+                              </w:rPr>
+                            </w:pPr>
+                            <w:r>
+                              <w:t xml:space="preserve">The </w:t>
+                            </w:r>
+                            <w:proofErr w:type="spellStart"/>
+                            <w:r>
+                              <w:t>CrockPot</w:t>
+                            </w:r>
+                            <w:proofErr w:type="spellEnd"/>
+                            <w:r>
+                              <w:t>, Power Module, and Controller together</w:t>
+                            </w:r>
+                          </w:p>
+                        </w:txbxContent>
+                      </wps:txbx>
+                      <wps:bodyPr rot="0" spcFirstLastPara="0" vertOverflow="overflow" horzOverflow="overflow" vert="horz" wrap="square" lIns="0" tIns="0" rIns="0" bIns="0" numCol="1" spcCol="0" rtlCol="0" fromWordArt="0" anchor="t" anchorCtr="0" forceAA="0" compatLnSpc="1">
+                        <a:prstTxWarp prst="textNoShape">
+                          <a:avLst/>
+                        </a:prstTxWarp>
+                        <a:spAutoFit/>
+                      </wps:bodyPr>
+                    </wps:wsp>
+                  </a:graphicData>
+                </a:graphic>
+              </wp:anchor>
+            </w:drawing>
+          </mc:Choice>
+          <mc:Fallback>
+            <w:pict>
+              <v:shape id="Text Box 4" o:spid="_x0000_s1028" type="#_x0000_t202" style="position:absolute;margin-left:264.75pt;margin-top:156.1pt;width:217.2pt;height:.05pt;z-index:251664384;visibility:visible;mso-wrap-style:square;mso-wrap-distance-left:9pt;mso-wrap-distance-top:0;mso-wrap-distance-right:9pt;mso-wrap-distance-bottom:0;mso-position-horizontal:absolute;mso-position-horizontal-relative:text;mso-position-vertical:absolute;mso-position-vertical-relative:text;v-text-anchor:top" o:gfxdata="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" stroked="f">
+                <v:textbox style="mso-fit-shape-to-text:t" inset="0,0,0,0">
+                  <w:txbxContent>
+                    <w:p>
+                      <w:pPr>
+                        <w:pStyle w:val="Caption"/>
+                        <w:rPr>
+                          <w:noProof/>
+                        </w:rPr>
+                      </w:pPr>
+                      <w:r>
+                        <w:t xml:space="preserve">The </w:t>
+                      </w:r>
+                      <w:proofErr w:type="spellStart"/>
+                      <w:r>
+                        <w:t>CrockPot</w:t>
+                      </w:r>
+                      <w:proofErr w:type="spellEnd"/>
+                      <w:r>
+                        <w:t>, Power Module, and Controller together</w:t>
+                      </w:r>
+                    </w:p>
+                  </w:txbxContent>
+                </v:textbox>
+                <w10:wrap type="square"/>
+              </v:shape>
+            </w:pict>
+          </mc:Fallback>
+        </mc:AlternateContent>
+      </w:r>
+      <w:r>
         <w:t>Connecting the whole thing together</w:t>
       </w:r>
     </w:p>
     <w:p>
       <w:r>
+        <w:rPr>
+          <w:noProof/>
+        </w:rPr>
+        <w:drawing>
+          <wp:anchor distT="0" distB="0" distL="114300" distR="114300" simplePos="0" relativeHeight="251662336" behindDoc="0" locked="0" layoutInCell="1" allowOverlap="1" wp14:anchorId="5836324B" wp14:editId="32343BEB">
+            <wp:simplePos x="0" y="0"/>
+            <wp:positionH relativeFrom="column">
+              <wp:posOffset>3366135</wp:posOffset>
+            </wp:positionH>
+            <wp:positionV relativeFrom="paragraph">
+              <wp:posOffset>35560</wp:posOffset>
+            </wp:positionV>
+            <wp:extent cx="2758440" cy="1724025"/>
+            <wp:effectExtent l="0" t="0" r="3810" b="9525"/>
+            <wp:wrapSquare wrapText="bothSides"/>
+            <wp:docPr id="2" name="Picture 2"/>
+            <wp:cNvGraphicFramePr>
+              <a:graphicFrameLocks xmlns:a="http://schemas.openxmlformats.org/drawingml/2006/main" noChangeAspect="1"/>
+            </wp:cNvGraphicFramePr>
+            <a:graphic xmlns:a="http://schemas.openxmlformats.org/drawingml/2006/main">
+              <a:graphicData uri="http://schemas.openxmlformats.org/drawingml/2006/picture">
+                <pic:pic xmlns:pic="http://schemas.openxmlformats.org/drawingml/2006/picture">
+                  <pic:nvPicPr>
+                    <pic:cNvPr id="0" name="IMGP2099.jpg"/>
+                    <pic:cNvPicPr/>
+                  </pic:nvPicPr>
+                  <pic:blipFill>
+                    <a:blip r:embed="rId14" cstate="print">
+                      <a:extLst>
+                        <a:ext uri="{28A0092B-C50C-407E-A947-70E740481C1C}">
+                          <a14:useLocalDpi xmlns:a14="http://schemas.microsoft.com/office/drawing/2010/main" val="0"/>
+                        </a:ext>
+                      </a:extLst>
+                    </a:blip>
+                    <a:stretch>
+                      <a:fillRect/>
+                    </a:stretch>
+                  </pic:blipFill>
+                  <pic:spPr>
+                    <a:xfrm>
+                      <a:off x="0" y="0"/>
+                      <a:ext cx="2758440" cy="1724025"/>
+                    </a:xfrm>
+                    <a:prstGeom prst="rect">
+                      <a:avLst/>
+                    </a:prstGeom>
+                  </pic:spPr>
+                </pic:pic>
+              </a:graphicData>
+            </a:graphic>
+            <wp14:sizeRelH relativeFrom="page">
+              <wp14:pctWidth>0</wp14:pctWidth>
+            </wp14:sizeRelH>
+            <wp14:sizeRelV relativeFrom="page">
+              <wp14:pctHeight>0</wp14:pctHeight>
+            </wp14:sizeRelV>
+          </wp:anchor>
+        </w:drawing>
+      </w:r>
+      <w:r>
         <w:t xml:space="preserve">The + connection to the SSR should must be attached to pin 10 of the Arduino and the – connection should be attached to the GND terminal </w:t>
       </w:r>
       <w:r>
@@ -853,6 +1581,7 @@
         <w:t>One needs to verify that the system is configured to use the appropriate view before compiling the system and uploading it to your Arduino.  It is best to start with and tune the system with the Arduino connected to a computer with a serial monitor tuned on.  The debug output send to the serial bus is invaluable when tuning the system and verify that the system is set up correctly.</w:t>
       </w:r>
     </w:p>
+    <w:p/>
     <w:p>
       <w:pPr>
         <w:pStyle w:val="Heading2"/>
@@ -873,6 +1602,7 @@
     </w:p>
     <w:p>
       <w:r>
+        <w:lastRenderedPageBreak/>
         <w:t xml:space="preserve">For the system to be as accurate as possible the three PID parameters (called </w:t>
       </w:r>
       <w:proofErr w:type="gramStart"/>
@@ -881,16 +1611,7 @@
       </w:r>
       <w:proofErr w:type="gramEnd"/>
       <w:r>
-        <w:t>, Ki, and Kd</w:t>
-      </w:r>
-      <w:bookmarkStart w:id="0" w:name="_GoBack"/>
-      <w:bookmarkEnd w:id="0"/>
-      <w:r>
-        <w:t xml:space="preserve">) need to be set to the proper value for the system.  Many attributes of the system affect what the ideal parameters </w:t>
-      </w:r>
-      <w:r>
-        <w:lastRenderedPageBreak/>
-        <w:t>of the system including: mass, insulation, heating wattage, ambient temperature,</w:t>
+        <w:t>, Ki, and Kd) need to be set to the proper value for the system.  Many attributes of the system affect what the ideal parameters of the system including: mass, insulation, heating wattage, ambient temperature,</w:t>
       </w:r>
       <w:r>
         <w:t xml:space="preserve"> placement of the heater and temperature probe, etc…</w:t>
@@ -900,7 +1621,7 @@
       <w:r>
         <w:t>How to tune the system is an art that is beyond the scope of this document.  A basic method can be found on Wikipedia (</w:t>
       </w:r>
-      <w:hyperlink r:id="rId9" w:history="1">
+      <w:hyperlink r:id="rId15" w:history="1">
         <w:r>
           <w:rPr>
             <w:rStyle w:val="Hyperlink"/>
@@ -916,7 +1637,7 @@
       <w:r>
         <w:t>Make sure to read this Wikipedia article (</w:t>
       </w:r>
-      <w:hyperlink r:id="rId10" w:history="1">
+      <w:hyperlink r:id="rId16" w:history="1">
         <w:r>
           <w:rPr>
             <w:rStyle w:val="Hyperlink"/>
@@ -960,6 +1681,56 @@
       </w:r>
       <w:r>
         <w:t>.</w:t>
+      </w:r>
+    </w:p>
+    <w:p/>
+    <w:p/>
+    <w:p>
+      <w:r>
+        <w:rPr>
+          <w:noProof/>
+        </w:rPr>
+        <w:drawing>
+          <wp:inline distT="0" distB="0" distL="0" distR="0">
+            <wp:extent cx="5943600" cy="3993515"/>
+            <wp:effectExtent l="0" t="0" r="0" b="6985"/>
+            <wp:docPr id="7" name="Picture 7"/>
+            <wp:cNvGraphicFramePr>
+              <a:graphicFrameLocks xmlns:a="http://schemas.openxmlformats.org/drawingml/2006/main" noChangeAspect="1"/>
+            </wp:cNvGraphicFramePr>
+            <a:graphic xmlns:a="http://schemas.openxmlformats.org/drawingml/2006/main">
+              <a:graphicData uri="http://schemas.openxmlformats.org/drawingml/2006/picture">
+                <pic:pic xmlns:pic="http://schemas.openxmlformats.org/drawingml/2006/picture">
+                  <pic:nvPicPr>
+                    <pic:cNvPr id="0" name="IMGP2118.jpg"/>
+                    <pic:cNvPicPr/>
+                  </pic:nvPicPr>
+                  <pic:blipFill>
+                    <a:blip r:embed="rId17">
+                      <a:extLst>
+                        <a:ext uri="{28A0092B-C50C-407E-A947-70E740481C1C}">
+                          <a14:useLocalDpi xmlns:a14="http://schemas.microsoft.com/office/drawing/2010/main" val="0"/>
+                        </a:ext>
+                      </a:extLst>
+                    </a:blip>
+                    <a:stretch>
+                      <a:fillRect/>
+                    </a:stretch>
+                  </pic:blipFill>
+                  <pic:spPr>
+                    <a:xfrm>
+                      <a:off x="0" y="0"/>
+                      <a:ext cx="5943600" cy="3993515"/>
+                    </a:xfrm>
+                    <a:prstGeom prst="rect">
+                      <a:avLst/>
+                    </a:prstGeom>
+                  </pic:spPr>
+                </pic:pic>
+              </a:graphicData>
+            </a:graphic>
+          </wp:inline>
+        </w:drawing>
       </w:r>
     </w:p>
     <w:sectPr>
@@ -1569,6 +2340,55 @@
       <w:u w:val="single"/>
     </w:rPr>
   </w:style>
+  <w:style w:type="paragraph" w:styleId="BalloonText">
+    <w:name w:val="Balloon Text"/>
+    <w:basedOn w:val="Normal"/>
+    <w:link w:val="BalloonTextChar"/>
+    <w:uiPriority w:val="99"/>
+    <w:semiHidden/>
+    <w:unhideWhenUsed/>
+    <w:rsid w:val="002E6C7B"/>
+    <w:pPr>
+      <w:spacing w:after="0" w:line="240" w:lineRule="auto"/>
+    </w:pPr>
+    <w:rPr>
+      <w:rFonts w:ascii="Tahoma" w:hAnsi="Tahoma" w:cs="Tahoma"/>
+      <w:sz w:val="16"/>
+      <w:szCs w:val="16"/>
+    </w:rPr>
+  </w:style>
+  <w:style w:type="character" w:customStyle="1" w:styleId="BalloonTextChar">
+    <w:name w:val="Balloon Text Char"/>
+    <w:basedOn w:val="DefaultParagraphFont"/>
+    <w:link w:val="BalloonText"/>
+    <w:uiPriority w:val="99"/>
+    <w:semiHidden/>
+    <w:rsid w:val="002E6C7B"/>
+    <w:rPr>
+      <w:rFonts w:ascii="Tahoma" w:hAnsi="Tahoma" w:cs="Tahoma"/>
+      <w:sz w:val="16"/>
+      <w:szCs w:val="16"/>
+    </w:rPr>
+  </w:style>
+  <w:style w:type="paragraph" w:styleId="Caption">
+    <w:name w:val="caption"/>
+    <w:basedOn w:val="Normal"/>
+    <w:next w:val="Normal"/>
+    <w:uiPriority w:val="35"/>
+    <w:unhideWhenUsed/>
+    <w:qFormat/>
+    <w:rsid w:val="002E6C7B"/>
+    <w:pPr>
+      <w:spacing w:line="240" w:lineRule="auto"/>
+    </w:pPr>
+    <w:rPr>
+      <w:b/>
+      <w:bCs/>
+      <w:color w:val="4F81BD" w:themeColor="accent1"/>
+      <w:sz w:val="18"/>
+      <w:szCs w:val="18"/>
+    </w:rPr>
+  </w:style>
 </w:styles>
 </file>
 
@@ -1957,6 +2777,55 @@
     <w:rPr>
       <w:color w:val="0000FF"/>
       <w:u w:val="single"/>
+    </w:rPr>
+  </w:style>
+  <w:style w:type="paragraph" w:styleId="BalloonText">
+    <w:name w:val="Balloon Text"/>
+    <w:basedOn w:val="Normal"/>
+    <w:link w:val="BalloonTextChar"/>
+    <w:uiPriority w:val="99"/>
+    <w:semiHidden/>
+    <w:unhideWhenUsed/>
+    <w:rsid w:val="002E6C7B"/>
+    <w:pPr>
+      <w:spacing w:after="0" w:line="240" w:lineRule="auto"/>
+    </w:pPr>
+    <w:rPr>
+      <w:rFonts w:ascii="Tahoma" w:hAnsi="Tahoma" w:cs="Tahoma"/>
+      <w:sz w:val="16"/>
+      <w:szCs w:val="16"/>
+    </w:rPr>
+  </w:style>
+  <w:style w:type="character" w:customStyle="1" w:styleId="BalloonTextChar">
+    <w:name w:val="Balloon Text Char"/>
+    <w:basedOn w:val="DefaultParagraphFont"/>
+    <w:link w:val="BalloonText"/>
+    <w:uiPriority w:val="99"/>
+    <w:semiHidden/>
+    <w:rsid w:val="002E6C7B"/>
+    <w:rPr>
+      <w:rFonts w:ascii="Tahoma" w:hAnsi="Tahoma" w:cs="Tahoma"/>
+      <w:sz w:val="16"/>
+      <w:szCs w:val="16"/>
+    </w:rPr>
+  </w:style>
+  <w:style w:type="paragraph" w:styleId="Caption">
+    <w:name w:val="caption"/>
+    <w:basedOn w:val="Normal"/>
+    <w:next w:val="Normal"/>
+    <w:uiPriority w:val="35"/>
+    <w:unhideWhenUsed/>
+    <w:qFormat/>
+    <w:rsid w:val="002E6C7B"/>
+    <w:pPr>
+      <w:spacing w:line="240" w:lineRule="auto"/>
+    </w:pPr>
+    <w:rPr>
+      <w:b/>
+      <w:bCs/>
+      <w:color w:val="4F81BD" w:themeColor="accent1"/>
+      <w:sz w:val="18"/>
+      <w:szCs w:val="18"/>
     </w:rPr>
   </w:style>
 </w:styles>

</xml_diff>